<commit_message>
Clarification of questions in HW #32
</commit_message>
<xml_diff>
--- a/docs/homework/32-A-Databases.docx
+++ b/docs/homework/32-A-Databases.docx
@@ -45,7 +45,6 @@
                 <w:rFonts w:cstheme="minorHAnsi"/>
               </w:rPr>
             </w:pPr>
-            <w:proofErr w:type="gramStart"/>
             <w:r>
               <w:rPr>
                 <w:rFonts w:ascii="Apple Color Emoji" w:hAnsi="Apple Color Emoji" w:cs="Apple Color Emoji"/>
@@ -70,18 +69,7 @@
                 <w:sz w:val="32"/>
                 <w:szCs w:val="32"/>
               </w:rPr>
-              <w:t>Essential</w:t>
-            </w:r>
-            <w:proofErr w:type="gramEnd"/>
-            <w:r>
-              <w:rPr>
-                <w:rFonts w:cstheme="minorHAnsi"/>
-                <w:b/>
-                <w:bCs/>
-                <w:sz w:val="32"/>
-                <w:szCs w:val="32"/>
-              </w:rPr>
-              <w:t xml:space="preserve">  </w:t>
+              <w:t xml:space="preserve">Essential  </w:t>
             </w:r>
             <w:r>
               <w:rPr>
@@ -129,7 +117,6 @@
                 <w:rFonts w:cstheme="minorHAnsi"/>
               </w:rPr>
             </w:pPr>
-            <w:proofErr w:type="gramStart"/>
             <w:r>
               <w:rPr>
                 <w:rFonts w:ascii="Apple Color Emoji" w:hAnsi="Apple Color Emoji" w:cs="Apple Color Emoji"/>
@@ -154,18 +141,7 @@
                 <w:sz w:val="32"/>
                 <w:szCs w:val="32"/>
               </w:rPr>
-              <w:t>Enhanced</w:t>
-            </w:r>
-            <w:proofErr w:type="gramEnd"/>
-            <w:r>
-              <w:rPr>
-                <w:rFonts w:cstheme="minorHAnsi"/>
-                <w:b/>
-                <w:bCs/>
-                <w:sz w:val="32"/>
-                <w:szCs w:val="32"/>
-              </w:rPr>
-              <w:t xml:space="preserve">  </w:t>
+              <w:t xml:space="preserve">Enhanced  </w:t>
             </w:r>
             <w:r>
               <w:rPr>
@@ -1114,16 +1090,8 @@
         <w:rPr>
           <w:rFonts w:cstheme="minorHAnsi"/>
         </w:rPr>
-        <w:t xml:space="preserve">Prof. Grant </w:t>
-      </w:r>
-      <w:proofErr w:type="spellStart"/>
-      <w:r>
-        <w:rPr>
-          <w:rFonts w:cstheme="minorHAnsi"/>
-        </w:rPr>
-        <w:t>Braught</w:t>
-      </w:r>
-      <w:proofErr w:type="spellEnd"/>
+        <w:t>Prof. Grant Braught</w:t>
+      </w:r>
     </w:p>
     <w:p>
       <w:pPr>
@@ -1262,21 +1230,7 @@
         <w:rPr>
           <w:rFonts w:cstheme="minorHAnsi"/>
         </w:rPr>
-        <w:t xml:space="preserve">Danielle </w:t>
-      </w:r>
-      <w:proofErr w:type="spellStart"/>
-      <w:r>
-        <w:rPr>
-          <w:rFonts w:cstheme="minorHAnsi"/>
-        </w:rPr>
-        <w:t>Thé</w:t>
-      </w:r>
-      <w:proofErr w:type="spellEnd"/>
-      <w:r>
-        <w:rPr>
-          <w:rFonts w:cstheme="minorHAnsi"/>
-        </w:rPr>
-        <w:t xml:space="preserve"> of Glitch </w:t>
+        <w:t xml:space="preserve">Danielle Thé of Glitch </w:t>
       </w:r>
       <w:r>
         <w:rPr>
@@ -1391,19 +1345,11 @@
         </w:rPr>
         <w:t xml:space="preserve">0. Before getting started you will need to update the </w:t>
       </w:r>
-      <w:proofErr w:type="spellStart"/>
-      <w:r>
-        <w:rPr>
-          <w:rFonts w:cstheme="minorHAnsi"/>
-        </w:rPr>
-        <w:t>WebAbstractionsContainer</w:t>
-      </w:r>
-      <w:proofErr w:type="spellEnd"/>
-      <w:r>
-        <w:rPr>
-          <w:rFonts w:cstheme="minorHAnsi"/>
-        </w:rPr>
-        <w:t xml:space="preserve"> to get the latest version that has some improvements that are helpful for this assignment.  The following steps will do this update on one of the machines in Tome 232:</w:t>
+      <w:r>
+        <w:rPr>
+          <w:rFonts w:cstheme="minorHAnsi"/>
+        </w:rPr>
+        <w:t>WebAbstractionsContainer to get the latest version that has some improvements that are helpful for this assignment.  The following steps will do this update on one of the machines in Tome 232:</w:t>
       </w:r>
     </w:p>
     <w:p>
@@ -1469,16 +1415,8 @@
         <w:rPr>
           <w:rFonts w:ascii="Courier" w:hAnsi="Courier" w:cstheme="minorHAnsi"/>
         </w:rPr>
-        <w:t xml:space="preserve">cd </w:t>
-      </w:r>
-      <w:proofErr w:type="spellStart"/>
-      <w:r>
-        <w:rPr>
-          <w:rFonts w:ascii="Courier" w:hAnsi="Courier" w:cstheme="minorHAnsi"/>
-        </w:rPr>
-        <w:t>WebAbstractionsContainer</w:t>
-      </w:r>
-      <w:proofErr w:type="spellEnd"/>
+        <w:t>cd WebAbstractionsContainer</w:t>
+      </w:r>
     </w:p>
     <w:p>
       <w:pPr>
@@ -2841,7 +2779,6 @@
                                 <w:szCs w:val="15"/>
                               </w:rPr>
                             </w:pPr>
-                            <w:proofErr w:type="spellStart"/>
                             <w:r>
                               <w:rPr>
                                 <w:b/>
@@ -2851,7 +2788,6 @@
                               </w:rPr>
                               <w:t>PhotoPath</w:t>
                             </w:r>
-                            <w:proofErr w:type="spellEnd"/>
                           </w:p>
                         </w:txbxContent>
                       </wps:txbx>
@@ -2956,7 +2892,6 @@
                                 <w:szCs w:val="15"/>
                               </w:rPr>
                             </w:pPr>
-                            <w:proofErr w:type="spellStart"/>
                             <w:r>
                               <w:rPr>
                                 <w:b/>
@@ -2966,7 +2901,6 @@
                               </w:rPr>
                               <w:t>ShipVia</w:t>
                             </w:r>
-                            <w:proofErr w:type="spellEnd"/>
                           </w:p>
                         </w:txbxContent>
                       </wps:txbx>
@@ -4458,14 +4392,12 @@
       <w:r>
         <w:t xml:space="preserve"> </w:t>
       </w:r>
-      <w:proofErr w:type="spellStart"/>
       <w:r>
         <w:rPr>
           <w:rFonts w:ascii="Courier" w:hAnsi="Courier"/>
         </w:rPr>
         <w:t>WebAbstractionsContainer</w:t>
       </w:r>
-      <w:proofErr w:type="spellEnd"/>
       <w:r>
         <w:t xml:space="preserve">.  </w:t>
       </w:r>
@@ -4483,30 +4415,14 @@
       </w:pPr>
       <w:r>
         <w:lastRenderedPageBreak/>
-        <w:t>Ensure that the container is running (</w:t>
-      </w:r>
-      <w:proofErr w:type="gramStart"/>
-      <w:r>
-        <w:t>i.e.</w:t>
-      </w:r>
-      <w:proofErr w:type="gramEnd"/>
-      <w:r>
-        <w:t xml:space="preserve"> use </w:t>
+        <w:t xml:space="preserve">Ensure that the container is running (i.e. use </w:t>
       </w:r>
       <w:r>
         <w:rPr>
           <w:rFonts w:ascii="Courier" w:hAnsi="Courier"/>
         </w:rPr>
-        <w:t>./</w:t>
-      </w:r>
-      <w:proofErr w:type="spellStart"/>
-      <w:r>
-        <w:rPr>
-          <w:rFonts w:ascii="Courier" w:hAnsi="Courier"/>
-        </w:rPr>
-        <w:t>spinup.bash</w:t>
-      </w:r>
-      <w:proofErr w:type="spellEnd"/>
+        <w:t>./spinup.bash</w:t>
+      </w:r>
       <w:r>
         <w:t>)</w:t>
       </w:r>
@@ -4544,30 +4460,8 @@
         <w:rPr>
           <w:rFonts w:ascii="Courier" w:hAnsi="Courier" w:cstheme="minorHAnsi"/>
         </w:rPr>
-        <w:t>docker exec -it comp256 sqlite3 /</w:t>
-      </w:r>
-      <w:proofErr w:type="spellStart"/>
-      <w:r>
-        <w:rPr>
-          <w:rFonts w:ascii="Courier" w:hAnsi="Courier" w:cstheme="minorHAnsi"/>
-        </w:rPr>
-        <w:t>db</w:t>
-      </w:r>
-      <w:proofErr w:type="spellEnd"/>
-      <w:r>
-        <w:rPr>
-          <w:rFonts w:ascii="Courier" w:hAnsi="Courier" w:cstheme="minorHAnsi"/>
-        </w:rPr>
-        <w:t>/</w:t>
-      </w:r>
-      <w:proofErr w:type="spellStart"/>
-      <w:r>
-        <w:rPr>
-          <w:rFonts w:ascii="Courier" w:hAnsi="Courier" w:cstheme="minorHAnsi"/>
-        </w:rPr>
-        <w:t>Northwind.db</w:t>
-      </w:r>
-      <w:proofErr w:type="spellEnd"/>
+        <w:t>docker exec -it comp256 sqlite3 /db/Northwind.db</w:t>
+      </w:r>
     </w:p>
     <w:p/>
     <w:p>
@@ -4583,19 +4477,11 @@
       <w:r>
         <w:t xml:space="preserve"> you should see the prompt </w:t>
       </w:r>
-      <w:proofErr w:type="spellStart"/>
       <w:r>
         <w:rPr>
           <w:rFonts w:ascii="Courier" w:hAnsi="Courier"/>
         </w:rPr>
-        <w:t>sqlite</w:t>
-      </w:r>
-      <w:proofErr w:type="spellEnd"/>
-      <w:r>
-        <w:rPr>
-          <w:rFonts w:ascii="Courier" w:hAnsi="Courier"/>
-        </w:rPr>
-        <w:t>&gt;</w:t>
+        <w:t>sqlite&gt;</w:t>
       </w:r>
       <w:r>
         <w:t xml:space="preserve"> where you can enter and run SQL statements as demonstrated in class.</w:t>
@@ -4690,14 +4576,12 @@
         </w:rPr>
         <w:t>st</w:t>
       </w:r>
-      <w:proofErr w:type="gramStart"/>
       <w:r>
         <w:t xml:space="preserve"> </w:t>
       </w:r>
       <w:r>
         <w:t>2012</w:t>
       </w:r>
-      <w:proofErr w:type="gramEnd"/>
       <w:r>
         <w:t>.</w:t>
       </w:r>
@@ -5025,11 +4909,9 @@
         </w:rPr>
         <w:t>th</w:t>
       </w:r>
-      <w:proofErr w:type="gramStart"/>
       <w:r>
         <w:t xml:space="preserve"> 2012</w:t>
       </w:r>
-      <w:proofErr w:type="gramEnd"/>
       <w:r>
         <w:t xml:space="preserve"> or after </w:t>
       </w:r>
@@ -5066,7 +4948,6 @@
       <w:r>
         <w:t xml:space="preserve">, </w:t>
       </w:r>
-      <w:proofErr w:type="gramStart"/>
       <w:r>
         <w:rPr>
           <w:rFonts w:ascii="Courier" w:hAnsi="Courier"/>
@@ -5074,11 +4955,7 @@
         <w:t>OR</w:t>
       </w:r>
       <w:r>
-        <w:t>,</w:t>
-      </w:r>
-      <w:proofErr w:type="gramEnd"/>
-      <w:r>
-        <w:t xml:space="preserve"> </w:t>
+        <w:t xml:space="preserve">, </w:t>
       </w:r>
       <w:r>
         <w:rPr>
@@ -5238,24 +5115,7 @@
         <w:t xml:space="preserve"> </w:t>
       </w:r>
       <w:r>
-        <w:t xml:space="preserve">7. Imagine we want to know </w:t>
-      </w:r>
-      <w:r>
-        <w:t>all of the dates on which</w:t>
-      </w:r>
-      <w:r>
-        <w:t xml:space="preserve"> an employee with the last name</w:t>
-      </w:r>
-      <w:r>
-        <w:t xml:space="preserve"> </w:t>
-      </w:r>
-      <w:proofErr w:type="spellStart"/>
-      <w:r>
-        <w:t>Leverling</w:t>
-      </w:r>
-      <w:proofErr w:type="spellEnd"/>
-      <w:r>
-        <w:t xml:space="preserve"> processed orders.</w:t>
+        <w:t>7. Imagine we want to know all of the dates on which an employee with the last name Leverling processed orders.</w:t>
       </w:r>
     </w:p>
     <w:p/>
@@ -5264,10 +5124,7 @@
         <w:ind w:left="360"/>
       </w:pPr>
       <w:r>
-        <w:t xml:space="preserve">a. </w:t>
-      </w:r>
-      <w:r>
-        <w:t>What is the name of the table and attribute that contains the last names of the employees?</w:t>
+        <w:t>a. What is the name of the table and attribute that contains the last names of the employees?</w:t>
       </w:r>
     </w:p>
     <w:p>
@@ -5366,42 +5223,10 @@
         <w:ind w:left="360"/>
       </w:pPr>
       <w:r>
-        <w:t xml:space="preserve">d. </w:t>
-      </w:r>
-      <w:r>
-        <w:t xml:space="preserve">Give an SQL statement </w:t>
-      </w:r>
-      <w:r>
-        <w:t>that</w:t>
-      </w:r>
-      <w:r>
-        <w:t xml:space="preserve"> </w:t>
-      </w:r>
-      <w:r>
-        <w:t>list</w:t>
-      </w:r>
-      <w:r>
-        <w:t>s</w:t>
-      </w:r>
-      <w:r>
-        <w:t xml:space="preserve"> of all of the dates on which </w:t>
-      </w:r>
-      <w:r>
-        <w:t>the employee</w:t>
-      </w:r>
-      <w:r>
-        <w:t xml:space="preserve"> </w:t>
-      </w:r>
-      <w:proofErr w:type="spellStart"/>
-      <w:r>
-        <w:t>Leverling</w:t>
-      </w:r>
-      <w:proofErr w:type="spellEnd"/>
-      <w:r>
-        <w:t xml:space="preserve"> processed orders</w:t>
-      </w:r>
-      <w:r>
-        <w:t xml:space="preserve">.  Hint: You </w:t>
+        <w:t xml:space="preserve">d. Give an SQL statement that </w:t>
+      </w:r>
+      <w:r>
+        <w:t xml:space="preserve">lists of all of the dates on which the employee Leverling processed orders.  Hint: You </w:t>
       </w:r>
       <w:r>
         <w:t>will want to</w:t>
@@ -5409,7 +5234,6 @@
       <w:r>
         <w:t xml:space="preserve"> SELECT the order dates FROM the result of </w:t>
       </w:r>
-      <w:proofErr w:type="spellStart"/>
       <w:r>
         <w:rPr>
           <w:rFonts w:ascii="Courier" w:hAnsi="Courier"/>
@@ -5417,11 +5241,7 @@
         <w:t>JOIN</w:t>
       </w:r>
       <w:r>
-        <w:t>ing</w:t>
-      </w:r>
-      <w:proofErr w:type="spellEnd"/>
-      <w:r>
-        <w:t xml:space="preserve"> </w:t>
+        <w:t xml:space="preserve">ing </w:t>
       </w:r>
       <w:r>
         <w:t>the tables you identified in part a and b</w:t>
@@ -5430,16 +5250,8 @@
         <w:t xml:space="preserve"> ON the attribute you identified in part c</w:t>
       </w:r>
       <w:r>
-        <w:t xml:space="preserve"> </w:t>
-      </w:r>
-      <w:r>
-        <w:t xml:space="preserve">WHERE the employee’s last name is </w:t>
-      </w:r>
-      <w:proofErr w:type="spellStart"/>
-      <w:r>
-        <w:t>Leverling</w:t>
-      </w:r>
-      <w:proofErr w:type="spellEnd"/>
+        <w:t xml:space="preserve"> WHERE the employee’s last name is Leverling</w:t>
+      </w:r>
       <w:r>
         <w:t>.</w:t>
       </w:r>
@@ -5658,7 +5470,10 @@
         <w:t xml:space="preserve"> the first and last name of all of the employees that packed orders </w:t>
       </w:r>
       <w:r>
-        <w:t>that were shipped by</w:t>
+        <w:t xml:space="preserve">that were shipped </w:t>
+      </w:r>
+      <w:r>
+        <w:t>to</w:t>
       </w:r>
       <w:r>
         <w:t xml:space="preserve"> “Seven Seas Imports”.  Hint: You’ll need to research how to </w:t>
@@ -5707,7 +5522,10 @@
         <w:t xml:space="preserve"> </w:t>
       </w:r>
       <w:r>
-        <w:t xml:space="preserve">8. </w:t>
+        <w:t>9</w:t>
+      </w:r>
+      <w:r>
+        <w:t xml:space="preserve">. </w:t>
       </w:r>
       <w:r>
         <w:t xml:space="preserve">SQL statements can also be used to modify the information in the database.  </w:t>
@@ -5861,15 +5679,7 @@
         <w:t xml:space="preserve"> </w:t>
       </w:r>
       <w:r>
-        <w:t xml:space="preserve">Delete all of the orders that were placed by “Tortuga </w:t>
-      </w:r>
-      <w:proofErr w:type="spellStart"/>
-      <w:r>
-        <w:t>Restaurante</w:t>
-      </w:r>
-      <w:proofErr w:type="spellEnd"/>
-      <w:r>
-        <w:t xml:space="preserve">”. Hint: Check the W3Schools resources on the </w:t>
+        <w:t xml:space="preserve">Delete all of the orders that were placed by “Tortuga Restaurante”. Hint: Check the W3Schools resources on the </w:t>
       </w:r>
       <w:r>
         <w:rPr>
@@ -6247,47 +6057,7 @@
           <w:sz w:val="18"/>
           <w:szCs w:val="18"/>
         </w:rPr>
-        <w:t>Creative Commons Attribution-</w:t>
-      </w:r>
-      <w:proofErr w:type="spellStart"/>
-      <w:r>
-        <w:rPr>
-          <w:rStyle w:val="Hyperlink"/>
-          <w:color w:val="049CCF"/>
-          <w:sz w:val="18"/>
-          <w:szCs w:val="18"/>
-        </w:rPr>
-        <w:t>NonCommercial</w:t>
-      </w:r>
-      <w:proofErr w:type="spellEnd"/>
-      <w:r>
-        <w:rPr>
-          <w:rStyle w:val="Hyperlink"/>
-          <w:color w:val="049CCF"/>
-          <w:sz w:val="18"/>
-          <w:szCs w:val="18"/>
-        </w:rPr>
-        <w:t>-</w:t>
-      </w:r>
-      <w:proofErr w:type="spellStart"/>
-      <w:r>
-        <w:rPr>
-          <w:rStyle w:val="Hyperlink"/>
-          <w:color w:val="049CCF"/>
-          <w:sz w:val="18"/>
-          <w:szCs w:val="18"/>
-        </w:rPr>
-        <w:t>ShareAlike</w:t>
-      </w:r>
-      <w:proofErr w:type="spellEnd"/>
-      <w:r>
-        <w:rPr>
-          <w:rStyle w:val="Hyperlink"/>
-          <w:color w:val="049CCF"/>
-          <w:sz w:val="18"/>
-          <w:szCs w:val="18"/>
-        </w:rPr>
-        <w:t xml:space="preserve"> 4.0 International License</w:t>
+        <w:t>Creative Commons Attribution-NonCommercial-ShareAlike 4.0 International License</w:t>
       </w:r>
     </w:hyperlink>
     <w:r>
@@ -7679,6 +7449,7 @@
   <w:style w:type="character" w:default="1" w:styleId="DefaultParagraphFont">
     <w:name w:val="Default Paragraph Font"/>
     <w:uiPriority w:val="1"/>
+    <w:semiHidden/>
     <w:unhideWhenUsed/>
   </w:style>
   <w:style w:type="table" w:default="1" w:styleId="TableNormal">

</xml_diff>